<commit_message>
solved nav link naming issues for analytics  (#69)
* about support files and sidebar form tweaks

* solved nav link naing issues for analytics
</commit_message>
<xml_diff>
--- a/src/pages/styleguide/files/navigation-links-naming-scheme.docx
+++ b/src/pages/styleguide/files/navigation-links-naming-scheme.docx
@@ -174,7 +174,187 @@
                 <w:sz w:val="20"/>
                 <w:szCs w:val="20"/>
               </w:rPr>
-              <w:t>.exe, .zip, .wav, .mp3, .mov, .mpg, .avi, .wmv, .pdf, .doc, .docx, .dot, .dotx, .xls, .xlsm, .xlsx, .ppt, .pptx, .vsd, .rtf, .txt, .xml, .csv</w:t>
+              <w:t>.exe, .zip, .wav, .mp3, .</w:t>
+            </w:r>
+            <w:proofErr w:type="spellStart"/>
+            <w:r>
+              <w:rPr>
+                <w:b w:val="0"/>
+                <w:sz w:val="20"/>
+                <w:szCs w:val="20"/>
+              </w:rPr>
+              <w:t>mov</w:t>
+            </w:r>
+            <w:proofErr w:type="spellEnd"/>
+            <w:r>
+              <w:rPr>
+                <w:b w:val="0"/>
+                <w:sz w:val="20"/>
+                <w:szCs w:val="20"/>
+              </w:rPr>
+              <w:t>, .mpg, .</w:t>
+            </w:r>
+            <w:proofErr w:type="spellStart"/>
+            <w:r>
+              <w:rPr>
+                <w:b w:val="0"/>
+                <w:sz w:val="20"/>
+                <w:szCs w:val="20"/>
+              </w:rPr>
+              <w:t>avi</w:t>
+            </w:r>
+            <w:proofErr w:type="spellEnd"/>
+            <w:r>
+              <w:rPr>
+                <w:b w:val="0"/>
+                <w:sz w:val="20"/>
+                <w:szCs w:val="20"/>
+              </w:rPr>
+              <w:t>, .</w:t>
+            </w:r>
+            <w:proofErr w:type="spellStart"/>
+            <w:r>
+              <w:rPr>
+                <w:b w:val="0"/>
+                <w:sz w:val="20"/>
+                <w:szCs w:val="20"/>
+              </w:rPr>
+              <w:t>wmv</w:t>
+            </w:r>
+            <w:proofErr w:type="spellEnd"/>
+            <w:r>
+              <w:rPr>
+                <w:b w:val="0"/>
+                <w:sz w:val="20"/>
+                <w:szCs w:val="20"/>
+              </w:rPr>
+              <w:t>, .pdf, .doc, .</w:t>
+            </w:r>
+            <w:proofErr w:type="spellStart"/>
+            <w:r>
+              <w:rPr>
+                <w:b w:val="0"/>
+                <w:sz w:val="20"/>
+                <w:szCs w:val="20"/>
+              </w:rPr>
+              <w:t>docx</w:t>
+            </w:r>
+            <w:proofErr w:type="spellEnd"/>
+            <w:r>
+              <w:rPr>
+                <w:b w:val="0"/>
+                <w:sz w:val="20"/>
+                <w:szCs w:val="20"/>
+              </w:rPr>
+              <w:t>, .dot, .</w:t>
+            </w:r>
+            <w:proofErr w:type="spellStart"/>
+            <w:r>
+              <w:rPr>
+                <w:b w:val="0"/>
+                <w:sz w:val="20"/>
+                <w:szCs w:val="20"/>
+              </w:rPr>
+              <w:t>dotx</w:t>
+            </w:r>
+            <w:proofErr w:type="spellEnd"/>
+            <w:r>
+              <w:rPr>
+                <w:b w:val="0"/>
+                <w:sz w:val="20"/>
+                <w:szCs w:val="20"/>
+              </w:rPr>
+              <w:t>, .</w:t>
+            </w:r>
+            <w:proofErr w:type="spellStart"/>
+            <w:r>
+              <w:rPr>
+                <w:b w:val="0"/>
+                <w:sz w:val="20"/>
+                <w:szCs w:val="20"/>
+              </w:rPr>
+              <w:t>xls</w:t>
+            </w:r>
+            <w:proofErr w:type="spellEnd"/>
+            <w:r>
+              <w:rPr>
+                <w:b w:val="0"/>
+                <w:sz w:val="20"/>
+                <w:szCs w:val="20"/>
+              </w:rPr>
+              <w:t>, .</w:t>
+            </w:r>
+            <w:proofErr w:type="spellStart"/>
+            <w:r>
+              <w:rPr>
+                <w:b w:val="0"/>
+                <w:sz w:val="20"/>
+                <w:szCs w:val="20"/>
+              </w:rPr>
+              <w:t>xlsm</w:t>
+            </w:r>
+            <w:proofErr w:type="spellEnd"/>
+            <w:r>
+              <w:rPr>
+                <w:b w:val="0"/>
+                <w:sz w:val="20"/>
+                <w:szCs w:val="20"/>
+              </w:rPr>
+              <w:t>, .</w:t>
+            </w:r>
+            <w:proofErr w:type="spellStart"/>
+            <w:r>
+              <w:rPr>
+                <w:b w:val="0"/>
+                <w:sz w:val="20"/>
+                <w:szCs w:val="20"/>
+              </w:rPr>
+              <w:t>xlsx</w:t>
+            </w:r>
+            <w:proofErr w:type="spellEnd"/>
+            <w:r>
+              <w:rPr>
+                <w:b w:val="0"/>
+                <w:sz w:val="20"/>
+                <w:szCs w:val="20"/>
+              </w:rPr>
+              <w:t>, .ppt, .</w:t>
+            </w:r>
+            <w:proofErr w:type="spellStart"/>
+            <w:r>
+              <w:rPr>
+                <w:b w:val="0"/>
+                <w:sz w:val="20"/>
+                <w:szCs w:val="20"/>
+              </w:rPr>
+              <w:t>pptx</w:t>
+            </w:r>
+            <w:proofErr w:type="spellEnd"/>
+            <w:r>
+              <w:rPr>
+                <w:b w:val="0"/>
+                <w:sz w:val="20"/>
+                <w:szCs w:val="20"/>
+              </w:rPr>
+              <w:t>, .</w:t>
+            </w:r>
+            <w:proofErr w:type="spellStart"/>
+            <w:r>
+              <w:rPr>
+                <w:b w:val="0"/>
+                <w:sz w:val="20"/>
+                <w:szCs w:val="20"/>
+              </w:rPr>
+              <w:t>vsd</w:t>
+            </w:r>
+            <w:proofErr w:type="spellEnd"/>
+            <w:r>
+              <w:rPr>
+                <w:b w:val="0"/>
+                <w:sz w:val="20"/>
+                <w:szCs w:val="20"/>
+              </w:rPr>
+              <w:t>, .rtf, .txt, .xml, .csv</w:t>
             </w:r>
           </w:p>
         </w:tc>
@@ -224,7 +404,15 @@
                 <w:sz w:val="20"/>
                 <w:szCs w:val="20"/>
               </w:rPr>
-              <w:t>and doesn’t contain ‘slea</w:t>
+              <w:t>and doesn’t contain ‘</w:t>
+            </w:r>
+            <w:proofErr w:type="spellStart"/>
+            <w:r>
+              <w:rPr>
+                <w:sz w:val="20"/>
+                <w:szCs w:val="20"/>
+              </w:rPr>
+              <w:t>slea</w:t>
             </w:r>
             <w:r>
               <w:rPr>
@@ -233,28 +421,50 @@
               </w:rPr>
               <w:t>r</w:t>
             </w:r>
-            <w:bookmarkStart w:id="0" w:name="_GoBack"/>
-            <w:bookmarkEnd w:id="0"/>
-            <w:r>
-              <w:rPr>
-                <w:sz w:val="20"/>
-                <w:szCs w:val="20"/>
-              </w:rPr>
-              <w:t xml:space="preserve">nctr’ or </w:t>
-            </w:r>
-            <w:r>
-              <w:rPr>
-                <w:sz w:val="20"/>
-                <w:szCs w:val="20"/>
-              </w:rPr>
-              <w:t>‘loa</w:t>
-            </w:r>
-            <w:r>
-              <w:rPr>
-                <w:sz w:val="20"/>
-                <w:szCs w:val="20"/>
-              </w:rPr>
-              <w:t>nlookup’</w:t>
+            <w:r>
+              <w:rPr>
+                <w:sz w:val="20"/>
+                <w:szCs w:val="20"/>
+              </w:rPr>
+              <w:t>nctr</w:t>
+            </w:r>
+            <w:proofErr w:type="spellEnd"/>
+            <w:r>
+              <w:rPr>
+                <w:sz w:val="20"/>
+                <w:szCs w:val="20"/>
+              </w:rPr>
+              <w:t xml:space="preserve">’ or </w:t>
+            </w:r>
+            <w:r>
+              <w:rPr>
+                <w:sz w:val="20"/>
+                <w:szCs w:val="20"/>
+              </w:rPr>
+              <w:t>‘</w:t>
+            </w:r>
+            <w:proofErr w:type="spellStart"/>
+            <w:r>
+              <w:rPr>
+                <w:sz w:val="20"/>
+                <w:szCs w:val="20"/>
+              </w:rPr>
+              <w:t>loa</w:t>
+            </w:r>
+            <w:r>
+              <w:rPr>
+                <w:sz w:val="20"/>
+                <w:szCs w:val="20"/>
+              </w:rPr>
+              <w:t>nlookup</w:t>
+            </w:r>
+            <w:proofErr w:type="spellEnd"/>
+            <w:r>
+              <w:rPr>
+                <w:sz w:val="20"/>
+                <w:szCs w:val="20"/>
+              </w:rPr>
+              <w:t>’</w:t>
             </w:r>
           </w:p>
           <w:p>
@@ -577,14 +787,36 @@
         <w:spacing w:after="0"/>
       </w:pPr>
       <w:r>
-        <w:t xml:space="preserve">The following are combined into </w:t>
+        <w:t xml:space="preserve">The following </w:t>
       </w:r>
+      <w:r>
+        <w:t xml:space="preserve">3 strings </w:t>
+      </w:r>
+      <w:r>
+        <w:t>are combined into</w:t>
+      </w:r>
+      <w:r>
+        <w:t xml:space="preserve"> one name:</w:t>
+      </w:r>
+      <w:r>
+        <w:t xml:space="preserve"> </w:t>
+      </w:r>
+      <w:proofErr w:type="spellStart"/>
       <w:r>
         <w:rPr>
           <w:rStyle w:val="Strong"/>
         </w:rPr>
-        <w:t>Locale|Description:Text</w:t>
+        <w:t>Locale|</w:t>
       </w:r>
+      <w:proofErr w:type="gramStart"/>
+      <w:r>
+        <w:rPr>
+          <w:rStyle w:val="Strong"/>
+        </w:rPr>
+        <w:t>Description:Text</w:t>
+      </w:r>
+      <w:proofErr w:type="spellEnd"/>
+      <w:proofErr w:type="gramEnd"/>
     </w:p>
     <w:p>
       <w:pPr>
@@ -686,8 +918,17 @@
                 <w:sz w:val="20"/>
                 <w:szCs w:val="20"/>
               </w:rPr>
-              <w:t xml:space="preserve"> or dir</w:t>
-            </w:r>
+              <w:t xml:space="preserve"> or </w:t>
+            </w:r>
+            <w:proofErr w:type="spellStart"/>
+            <w:r>
+              <w:rPr>
+                <w:sz w:val="20"/>
+                <w:szCs w:val="20"/>
+              </w:rPr>
+              <w:t>dir</w:t>
+            </w:r>
+            <w:proofErr w:type="spellEnd"/>
             <w:r>
               <w:rPr>
                 <w:sz w:val="20"/>
@@ -732,10 +973,34 @@
             <w:r>
               <w:rPr>
                 <w:b w:val="0"/>
-                <w:sz w:val="18"/>
+                <w:sz w:val="16"/>
                 <w:szCs w:val="18"/>
               </w:rPr>
-              <w:t xml:space="preserve"> (only on desktop)</w:t>
+              <w:t xml:space="preserve"> </w:t>
+            </w:r>
+            <w:r>
+              <w:rPr>
+                <w:b w:val="0"/>
+                <w:sz w:val="18"/>
+                <w:szCs w:val="18"/>
+              </w:rPr>
+              <w:t>(</w:t>
+            </w:r>
+            <w:r>
+              <w:rPr>
+                <w:b w:val="0"/>
+                <w:sz w:val="18"/>
+                <w:szCs w:val="18"/>
+              </w:rPr>
+              <w:t xml:space="preserve">#ribbon - </w:t>
+            </w:r>
+            <w:r>
+              <w:rPr>
+                <w:b w:val="0"/>
+                <w:sz w:val="18"/>
+                <w:szCs w:val="18"/>
+              </w:rPr>
+              <w:t>only on desktop)</w:t>
             </w:r>
           </w:p>
         </w:tc>
@@ -758,6 +1023,7 @@
                 <w:szCs w:val="20"/>
               </w:rPr>
             </w:pPr>
+            <w:proofErr w:type="spellStart"/>
             <w:r>
               <w:rPr>
                 <w:b w:val="0"/>
@@ -766,6 +1032,7 @@
               </w:rPr>
               <w:t>foreseeinvite</w:t>
             </w:r>
+            <w:proofErr w:type="spellEnd"/>
             <w:r>
               <w:rPr>
                 <w:b w:val="0"/>
@@ -774,6 +1041,7 @@
               </w:rPr>
               <w:t xml:space="preserve"> </w:t>
             </w:r>
+            <w:proofErr w:type="gramStart"/>
             <w:r>
               <w:rPr>
                 <w:b w:val="0"/>
@@ -788,7 +1056,26 @@
                 <w:sz w:val="18"/>
                 <w:szCs w:val="18"/>
               </w:rPr>
-              <w:t>unless they change their code)</w:t>
+              <w:t>.</w:t>
+            </w:r>
+            <w:proofErr w:type="spellStart"/>
+            <w:r>
+              <w:rPr>
+                <w:b w:val="0"/>
+                <w:sz w:val="18"/>
+                <w:szCs w:val="18"/>
+              </w:rPr>
+              <w:t>acsClassicInvite</w:t>
+            </w:r>
+            <w:proofErr w:type="spellEnd"/>
+            <w:proofErr w:type="gramEnd"/>
+            <w:r>
+              <w:rPr>
+                <w:b w:val="0"/>
+                <w:sz w:val="18"/>
+                <w:szCs w:val="18"/>
+              </w:rPr>
+              <w:t xml:space="preserve"> or URL  privacy.truste.com)</w:t>
             </w:r>
           </w:p>
         </w:tc>
@@ -816,13 +1103,109 @@
                 <w:szCs w:val="20"/>
               </w:rPr>
             </w:pPr>
-            <w:r>
-              <w:rPr>
-                <w:b w:val="0"/>
-                <w:sz w:val="20"/>
-                <w:szCs w:val="20"/>
-              </w:rPr>
-              <w:t>topnav</w:t>
+            <w:proofErr w:type="spellStart"/>
+            <w:r>
+              <w:rPr>
+                <w:b w:val="0"/>
+                <w:sz w:val="20"/>
+                <w:szCs w:val="20"/>
+              </w:rPr>
+              <w:t>T</w:t>
+            </w:r>
+            <w:r>
+              <w:rPr>
+                <w:b w:val="0"/>
+                <w:sz w:val="20"/>
+                <w:szCs w:val="20"/>
+              </w:rPr>
+              <w:t>opnav</w:t>
+            </w:r>
+            <w:proofErr w:type="spellEnd"/>
+            <w:r>
+              <w:rPr>
+                <w:b w:val="0"/>
+                <w:sz w:val="20"/>
+                <w:szCs w:val="20"/>
+              </w:rPr>
+              <w:t xml:space="preserve"> </w:t>
+            </w:r>
+            <w:r>
+              <w:rPr>
+                <w:b w:val="0"/>
+                <w:sz w:val="18"/>
+                <w:szCs w:val="20"/>
+              </w:rPr>
+              <w:t>(#header-</w:t>
+            </w:r>
+            <w:proofErr w:type="spellStart"/>
+            <w:r>
+              <w:rPr>
+                <w:b w:val="0"/>
+                <w:sz w:val="18"/>
+                <w:szCs w:val="20"/>
+              </w:rPr>
+              <w:t>nav</w:t>
+            </w:r>
+            <w:proofErr w:type="spellEnd"/>
+            <w:r>
+              <w:rPr>
+                <w:b w:val="0"/>
+                <w:sz w:val="18"/>
+                <w:szCs w:val="20"/>
+              </w:rPr>
+              <w:t xml:space="preserve">, </w:t>
+            </w:r>
+            <w:r>
+              <w:rPr>
+                <w:b w:val="0"/>
+                <w:sz w:val="18"/>
+                <w:szCs w:val="20"/>
+              </w:rPr>
+              <w:t xml:space="preserve">link IDs </w:t>
+            </w:r>
+            <w:proofErr w:type="gramStart"/>
+            <w:r>
+              <w:rPr>
+                <w:b w:val="0"/>
+                <w:sz w:val="18"/>
+                <w:szCs w:val="20"/>
+              </w:rPr>
+              <w:t xml:space="preserve">in </w:t>
+            </w:r>
+            <w:r>
+              <w:rPr>
+                <w:b w:val="0"/>
+                <w:sz w:val="18"/>
+                <w:szCs w:val="20"/>
+              </w:rPr>
+              <w:t>.secondary</w:t>
+            </w:r>
+            <w:proofErr w:type="gramEnd"/>
+            <w:r>
+              <w:rPr>
+                <w:b w:val="0"/>
+                <w:sz w:val="18"/>
+                <w:szCs w:val="20"/>
+              </w:rPr>
+              <w:t>-</w:t>
+            </w:r>
+            <w:proofErr w:type="spellStart"/>
+            <w:r>
+              <w:rPr>
+                <w:b w:val="0"/>
+                <w:sz w:val="18"/>
+                <w:szCs w:val="20"/>
+              </w:rPr>
+              <w:t>nav</w:t>
+            </w:r>
+            <w:proofErr w:type="spellEnd"/>
+            <w:r>
+              <w:rPr>
+                <w:b w:val="0"/>
+                <w:sz w:val="18"/>
+                <w:szCs w:val="20"/>
+              </w:rPr>
+              <w:t>)</w:t>
             </w:r>
           </w:p>
         </w:tc>
@@ -845,13 +1228,39 @@
                 <w:szCs w:val="20"/>
               </w:rPr>
             </w:pPr>
-            <w:r>
-              <w:rPr>
-                <w:b w:val="0"/>
-                <w:sz w:val="20"/>
-                <w:szCs w:val="20"/>
-              </w:rPr>
-              <w:t>footer</w:t>
+            <w:proofErr w:type="gramStart"/>
+            <w:r>
+              <w:rPr>
+                <w:b w:val="0"/>
+                <w:sz w:val="20"/>
+                <w:szCs w:val="20"/>
+              </w:rPr>
+              <w:t>F</w:t>
+            </w:r>
+            <w:r>
+              <w:rPr>
+                <w:b w:val="0"/>
+                <w:sz w:val="20"/>
+                <w:szCs w:val="20"/>
+              </w:rPr>
+              <w:t>ooter</w:t>
+            </w:r>
+            <w:r>
+              <w:rPr>
+                <w:b w:val="0"/>
+                <w:sz w:val="18"/>
+                <w:szCs w:val="20"/>
+              </w:rPr>
+              <w:t xml:space="preserve">  (</w:t>
+            </w:r>
+            <w:proofErr w:type="gramEnd"/>
+            <w:r>
+              <w:rPr>
+                <w:b w:val="0"/>
+                <w:sz w:val="18"/>
+                <w:szCs w:val="20"/>
+              </w:rPr>
+              <w:t>.footer)</w:t>
             </w:r>
           </w:p>
         </w:tc>
@@ -879,13 +1288,47 @@
                 <w:szCs w:val="20"/>
               </w:rPr>
             </w:pPr>
-            <w:r>
-              <w:rPr>
-                <w:b w:val="0"/>
-                <w:sz w:val="20"/>
-                <w:szCs w:val="20"/>
-              </w:rPr>
-              <w:t>share</w:t>
+            <w:proofErr w:type="gramStart"/>
+            <w:r>
+              <w:rPr>
+                <w:b w:val="0"/>
+                <w:sz w:val="20"/>
+                <w:szCs w:val="20"/>
+              </w:rPr>
+              <w:t>S</w:t>
+            </w:r>
+            <w:r>
+              <w:rPr>
+                <w:b w:val="0"/>
+                <w:sz w:val="20"/>
+                <w:szCs w:val="20"/>
+              </w:rPr>
+              <w:t>hare</w:t>
+            </w:r>
+            <w:r>
+              <w:rPr>
+                <w:b w:val="0"/>
+                <w:sz w:val="20"/>
+                <w:szCs w:val="20"/>
+              </w:rPr>
+              <w:t xml:space="preserve">  </w:t>
+            </w:r>
+            <w:r>
+              <w:rPr>
+                <w:b w:val="0"/>
+                <w:sz w:val="18"/>
+                <w:szCs w:val="20"/>
+              </w:rPr>
+              <w:t>(</w:t>
+            </w:r>
+            <w:proofErr w:type="gramEnd"/>
+            <w:r>
+              <w:rPr>
+                <w:b w:val="0"/>
+                <w:sz w:val="18"/>
+                <w:szCs w:val="20"/>
+              </w:rPr>
+              <w:t>.share-widget)</w:t>
             </w:r>
           </w:p>
         </w:tc>
@@ -914,57 +1357,15 @@
                 <w:sz w:val="20"/>
                 <w:szCs w:val="20"/>
               </w:rPr>
-              <w:t>search (</w:t>
-            </w:r>
-            <w:r>
-              <w:rPr>
-                <w:b w:val="0"/>
-                <w:sz w:val="20"/>
-                <w:szCs w:val="20"/>
-              </w:rPr>
-              <w:t>search content links</w:t>
-            </w:r>
-            <w:r>
-              <w:rPr>
-                <w:b w:val="0"/>
-                <w:sz w:val="20"/>
-                <w:szCs w:val="20"/>
-              </w:rPr>
-              <w:t>)</w:t>
-            </w:r>
-          </w:p>
-        </w:tc>
-      </w:tr>
-      <w:tr>
-        <w:trPr>
-          <w:cnfStyle w:val="000000100000" w:firstRow="0" w:lastRow="0" w:firstColumn="0" w:lastColumn="0" w:oddVBand="0" w:evenVBand="0" w:oddHBand="1" w:evenHBand="0" w:firstRowFirstColumn="0" w:firstRowLastColumn="0" w:lastRowFirstColumn="0" w:lastRowLastColumn="0"/>
-        </w:trPr>
-        <w:tc>
-          <w:tcPr>
-            <w:cnfStyle w:val="001000000000" w:firstRow="0" w:lastRow="0" w:firstColumn="1" w:lastColumn="0" w:oddVBand="0" w:evenVBand="0" w:oddHBand="0" w:evenHBand="0" w:firstRowFirstColumn="0" w:firstRowLastColumn="0" w:lastRowFirstColumn="0" w:lastRowLastColumn="0"/>
-            <w:tcW w:w="4045" w:type="dxa"/>
-            <w:tcBorders>
-              <w:top w:val="none" w:sz="0" w:space="0" w:color="auto"/>
-              <w:bottom w:val="none" w:sz="0" w:space="0" w:color="auto"/>
-              <w:right w:val="none" w:sz="0" w:space="0" w:color="auto"/>
-            </w:tcBorders>
-          </w:tcPr>
-          <w:p>
-            <w:pPr>
-              <w:ind w:right="42"/>
-              <w:rPr>
-                <w:b w:val="0"/>
-                <w:sz w:val="20"/>
-                <w:szCs w:val="20"/>
-              </w:rPr>
-            </w:pPr>
-            <w:r>
-              <w:rPr>
-                <w:b w:val="0"/>
-                <w:sz w:val="20"/>
-                <w:szCs w:val="20"/>
-              </w:rPr>
-              <w:t>If link is not in one of the above containers:</w:t>
+              <w:t>If link is not</w:t>
+            </w:r>
+            <w:r>
+              <w:rPr>
+                <w:b w:val="0"/>
+                <w:sz w:val="20"/>
+                <w:szCs w:val="20"/>
+              </w:rPr>
+              <w:t xml:space="preserve"> in one of the above containers, look to page’s URL:</w:t>
             </w:r>
           </w:p>
           <w:p>
@@ -987,7 +1388,23 @@
                 <w:sz w:val="20"/>
                 <w:szCs w:val="20"/>
               </w:rPr>
-              <w:t>if directory doesn’t exist, use ‘homepage’</w:t>
+              <w:t xml:space="preserve">if </w:t>
+            </w:r>
+            <w:r>
+              <w:rPr>
+                <w:b w:val="0"/>
+                <w:sz w:val="20"/>
+                <w:szCs w:val="20"/>
+              </w:rPr>
+              <w:t>path has no directory</w:t>
+            </w:r>
+            <w:r>
+              <w:rPr>
+                <w:b w:val="0"/>
+                <w:sz w:val="20"/>
+                <w:szCs w:val="20"/>
+              </w:rPr>
+              <w:t>, use ‘homepage’</w:t>
             </w:r>
           </w:p>
           <w:p>
@@ -1010,36 +1427,60 @@
                 <w:sz w:val="20"/>
                 <w:szCs w:val="20"/>
               </w:rPr>
-              <w:t>if directory exists, use directory name</w:t>
-            </w:r>
-            <w:r>
-              <w:rPr>
-                <w:b w:val="0"/>
-                <w:sz w:val="20"/>
-                <w:szCs w:val="20"/>
-              </w:rPr>
-              <w:t xml:space="preserve"> </w:t>
-            </w:r>
-            <w:r>
-              <w:rPr>
-                <w:b w:val="0"/>
-                <w:sz w:val="20"/>
-                <w:szCs w:val="20"/>
-              </w:rPr>
-              <w:t>(</w:t>
-            </w:r>
-            <w:r>
-              <w:rPr>
-                <w:b w:val="0"/>
-                <w:sz w:val="20"/>
-                <w:szCs w:val="20"/>
-              </w:rPr>
-              <w:t>such as about, research, blog</w:t>
-            </w:r>
-            <w:r>
-              <w:rPr>
-                <w:b w:val="0"/>
-                <w:sz w:val="20"/>
+              <w:t xml:space="preserve">if </w:t>
+            </w:r>
+            <w:r>
+              <w:rPr>
+                <w:b w:val="0"/>
+                <w:sz w:val="20"/>
+                <w:szCs w:val="20"/>
+              </w:rPr>
+              <w:t xml:space="preserve">path includes a directory, </w:t>
+            </w:r>
+            <w:r>
+              <w:rPr>
+                <w:b w:val="0"/>
+                <w:sz w:val="20"/>
+                <w:szCs w:val="20"/>
+              </w:rPr>
+              <w:t xml:space="preserve">use </w:t>
+            </w:r>
+            <w:r>
+              <w:rPr>
+                <w:b w:val="0"/>
+                <w:sz w:val="20"/>
+                <w:szCs w:val="20"/>
+              </w:rPr>
+              <w:t xml:space="preserve">top level </w:t>
+            </w:r>
+            <w:r>
+              <w:rPr>
+                <w:b w:val="0"/>
+                <w:sz w:val="20"/>
+                <w:szCs w:val="20"/>
+              </w:rPr>
+              <w:t>directory name</w:t>
+            </w:r>
+            <w:r>
+              <w:rPr>
+                <w:b w:val="0"/>
+                <w:sz w:val="18"/>
+                <w:szCs w:val="20"/>
+              </w:rPr>
+              <w:t xml:space="preserve"> (such as about, research, blog</w:t>
+            </w:r>
+            <w:r>
+              <w:rPr>
+                <w:b w:val="0"/>
+                <w:sz w:val="18"/>
+                <w:szCs w:val="20"/>
+              </w:rPr>
+              <w:t>, search</w:t>
+            </w:r>
+            <w:r>
+              <w:rPr>
+                <w:b w:val="0"/>
+                <w:sz w:val="18"/>
                 <w:szCs w:val="20"/>
               </w:rPr>
               <w:t>)</w:t>
@@ -1048,15 +1489,6 @@
         </w:tc>
       </w:tr>
     </w:tbl>
-    <w:p>
-      <w:pPr>
-        <w:spacing w:after="0"/>
-        <w:rPr>
-          <w:sz w:val="20"/>
-          <w:szCs w:val="20"/>
-        </w:rPr>
-      </w:pPr>
-    </w:p>
     <w:p>
       <w:pPr>
         <w:spacing w:after="0"/>
@@ -1106,6 +1538,7 @@
                 <w:szCs w:val="20"/>
               </w:rPr>
             </w:pPr>
+            <w:proofErr w:type="gramStart"/>
             <w:r>
               <w:rPr>
                 <w:sz w:val="20"/>
@@ -1125,21 +1558,15 @@
                 <w:sz w:val="20"/>
                 <w:szCs w:val="20"/>
               </w:rPr>
-              <w:t xml:space="preserve"> (based on </w:t>
-            </w:r>
-            <w:r>
-              <w:rPr>
-                <w:sz w:val="20"/>
-                <w:szCs w:val="20"/>
-              </w:rPr>
-              <w:t>content</w:t>
-            </w:r>
-            <w:r>
-              <w:rPr>
-                <w:sz w:val="20"/>
-                <w:szCs w:val="20"/>
-              </w:rPr>
-              <w:t xml:space="preserve"> container)</w:t>
+              <w:t xml:space="preserve"> (</w:t>
+            </w:r>
+            <w:proofErr w:type="gramEnd"/>
+            <w:r>
+              <w:rPr>
+                <w:sz w:val="20"/>
+                <w:szCs w:val="20"/>
+              </w:rPr>
+              <w:t>based on container)</w:t>
             </w:r>
           </w:p>
         </w:tc>
@@ -1166,13 +1593,67 @@
                 <w:szCs w:val="20"/>
               </w:rPr>
             </w:pPr>
-            <w:r>
-              <w:rPr>
-                <w:b w:val="0"/>
-                <w:sz w:val="20"/>
-                <w:szCs w:val="20"/>
-              </w:rPr>
-              <w:t>tertiarynav</w:t>
+            <w:proofErr w:type="spellStart"/>
+            <w:proofErr w:type="gramStart"/>
+            <w:r>
+              <w:rPr>
+                <w:b w:val="0"/>
+                <w:sz w:val="20"/>
+                <w:szCs w:val="20"/>
+              </w:rPr>
+              <w:t>t</w:t>
+            </w:r>
+            <w:r>
+              <w:rPr>
+                <w:b w:val="0"/>
+                <w:sz w:val="20"/>
+                <w:szCs w:val="20"/>
+              </w:rPr>
+              <w:t>ertiarynav</w:t>
+            </w:r>
+            <w:proofErr w:type="spellEnd"/>
+            <w:r>
+              <w:rPr>
+                <w:b w:val="0"/>
+                <w:sz w:val="20"/>
+                <w:szCs w:val="20"/>
+              </w:rPr>
+              <w:t xml:space="preserve">  </w:t>
+            </w:r>
+            <w:r>
+              <w:rPr>
+                <w:b w:val="0"/>
+                <w:sz w:val="18"/>
+                <w:szCs w:val="20"/>
+              </w:rPr>
+              <w:t>(</w:t>
+            </w:r>
+            <w:proofErr w:type="gramEnd"/>
+            <w:r>
+              <w:rPr>
+                <w:b w:val="0"/>
+                <w:sz w:val="18"/>
+                <w:szCs w:val="20"/>
+              </w:rPr>
+              <w:t>.tertiary-</w:t>
+            </w:r>
+            <w:proofErr w:type="spellStart"/>
+            <w:r>
+              <w:rPr>
+                <w:b w:val="0"/>
+                <w:sz w:val="18"/>
+                <w:szCs w:val="20"/>
+              </w:rPr>
+              <w:t>nav</w:t>
+            </w:r>
+            <w:proofErr w:type="spellEnd"/>
+            <w:r>
+              <w:rPr>
+                <w:b w:val="0"/>
+                <w:sz w:val="18"/>
+                <w:szCs w:val="20"/>
+              </w:rPr>
+              <w:t>)</w:t>
             </w:r>
           </w:p>
         </w:tc>
@@ -1194,13 +1675,353 @@
                 <w:szCs w:val="20"/>
               </w:rPr>
             </w:pPr>
-            <w:r>
-              <w:rPr>
-                <w:b w:val="0"/>
-                <w:sz w:val="20"/>
-                <w:szCs w:val="20"/>
-              </w:rPr>
-              <w:t>feature</w:t>
+            <w:proofErr w:type="gramStart"/>
+            <w:r>
+              <w:rPr>
+                <w:b w:val="0"/>
+                <w:sz w:val="20"/>
+                <w:szCs w:val="20"/>
+              </w:rPr>
+              <w:t>modal</w:t>
+            </w:r>
+            <w:r>
+              <w:rPr>
+                <w:b w:val="0"/>
+                <w:sz w:val="18"/>
+                <w:szCs w:val="20"/>
+              </w:rPr>
+              <w:t xml:space="preserve"> </w:t>
+            </w:r>
+            <w:r>
+              <w:rPr>
+                <w:b w:val="0"/>
+                <w:sz w:val="18"/>
+                <w:szCs w:val="20"/>
+              </w:rPr>
+              <w:t xml:space="preserve"> </w:t>
+            </w:r>
+            <w:r>
+              <w:rPr>
+                <w:b w:val="0"/>
+                <w:sz w:val="18"/>
+                <w:szCs w:val="20"/>
+              </w:rPr>
+              <w:t>(</w:t>
+            </w:r>
+            <w:proofErr w:type="gramEnd"/>
+            <w:r>
+              <w:rPr>
+                <w:b w:val="0"/>
+                <w:sz w:val="18"/>
+                <w:szCs w:val="20"/>
+              </w:rPr>
+              <w:t>.modal-content)</w:t>
+            </w:r>
+          </w:p>
+        </w:tc>
+      </w:tr>
+      <w:tr>
+        <w:trPr>
+          <w:cnfStyle w:val="000000100000" w:firstRow="0" w:lastRow="0" w:firstColumn="0" w:lastColumn="0" w:oddVBand="0" w:evenVBand="0" w:oddHBand="1" w:evenHBand="0" w:firstRowFirstColumn="0" w:firstRowLastColumn="0" w:lastRowFirstColumn="0" w:lastRowLastColumn="0"/>
+        </w:trPr>
+        <w:tc>
+          <w:tcPr>
+            <w:cnfStyle w:val="001000000000" w:firstRow="0" w:lastRow="0" w:firstColumn="1" w:lastColumn="0" w:oddVBand="0" w:evenVBand="0" w:oddHBand="0" w:evenHBand="0" w:firstRowFirstColumn="0" w:firstRowLastColumn="0" w:lastRowFirstColumn="0" w:lastRowLastColumn="0"/>
+            <w:tcW w:w="4045" w:type="dxa"/>
+            <w:tcBorders>
+              <w:right w:val="none" w:sz="0" w:space="0" w:color="auto"/>
+            </w:tcBorders>
+          </w:tcPr>
+          <w:p>
+            <w:pPr>
+              <w:rPr>
+                <w:b w:val="0"/>
+                <w:sz w:val="20"/>
+                <w:szCs w:val="20"/>
+              </w:rPr>
+            </w:pPr>
+            <w:proofErr w:type="gramStart"/>
+            <w:r>
+              <w:rPr>
+                <w:b w:val="0"/>
+                <w:sz w:val="20"/>
+                <w:szCs w:val="20"/>
+              </w:rPr>
+              <w:t>f</w:t>
+            </w:r>
+            <w:r>
+              <w:rPr>
+                <w:b w:val="0"/>
+                <w:sz w:val="20"/>
+                <w:szCs w:val="20"/>
+              </w:rPr>
+              <w:t>eature</w:t>
+            </w:r>
+            <w:r>
+              <w:rPr>
+                <w:b w:val="0"/>
+                <w:sz w:val="20"/>
+                <w:szCs w:val="20"/>
+              </w:rPr>
+              <w:t xml:space="preserve"> </w:t>
+            </w:r>
+            <w:r>
+              <w:rPr>
+                <w:b w:val="0"/>
+                <w:sz w:val="20"/>
+                <w:szCs w:val="20"/>
+              </w:rPr>
+              <w:t xml:space="preserve"> </w:t>
+            </w:r>
+            <w:r>
+              <w:rPr>
+                <w:b w:val="0"/>
+                <w:sz w:val="18"/>
+                <w:szCs w:val="20"/>
+              </w:rPr>
+              <w:t>(</w:t>
+            </w:r>
+            <w:proofErr w:type="gramEnd"/>
+            <w:r>
+              <w:rPr>
+                <w:b w:val="0"/>
+                <w:sz w:val="18"/>
+                <w:szCs w:val="20"/>
+              </w:rPr>
+              <w:t>.feature-block)</w:t>
+            </w:r>
+          </w:p>
+        </w:tc>
+      </w:tr>
+      <w:tr>
+        <w:tc>
+          <w:tcPr>
+            <w:cnfStyle w:val="001000000000" w:firstRow="0" w:lastRow="0" w:firstColumn="1" w:lastColumn="0" w:oddVBand="0" w:evenVBand="0" w:oddHBand="0" w:evenHBand="0" w:firstRowFirstColumn="0" w:firstRowLastColumn="0" w:lastRowFirstColumn="0" w:lastRowLastColumn="0"/>
+            <w:tcW w:w="4045" w:type="dxa"/>
+            <w:tcBorders>
+              <w:right w:val="none" w:sz="0" w:space="0" w:color="auto"/>
+            </w:tcBorders>
+          </w:tcPr>
+          <w:p>
+            <w:pPr>
+              <w:rPr>
+                <w:b w:val="0"/>
+                <w:sz w:val="20"/>
+                <w:szCs w:val="20"/>
+              </w:rPr>
+            </w:pPr>
+            <w:proofErr w:type="gramStart"/>
+            <w:r>
+              <w:rPr>
+                <w:b w:val="0"/>
+                <w:sz w:val="20"/>
+                <w:szCs w:val="20"/>
+              </w:rPr>
+              <w:t>carousel</w:t>
+            </w:r>
+            <w:r>
+              <w:rPr>
+                <w:b w:val="0"/>
+                <w:sz w:val="20"/>
+                <w:szCs w:val="20"/>
+              </w:rPr>
+              <w:t xml:space="preserve"> </w:t>
+            </w:r>
+            <w:r>
+              <w:rPr>
+                <w:b w:val="0"/>
+                <w:sz w:val="18"/>
+                <w:szCs w:val="20"/>
+              </w:rPr>
+              <w:t xml:space="preserve"> (</w:t>
+            </w:r>
+            <w:proofErr w:type="gramEnd"/>
+            <w:r>
+              <w:rPr>
+                <w:b w:val="0"/>
+                <w:sz w:val="18"/>
+                <w:szCs w:val="20"/>
+              </w:rPr>
+              <w:t>.orbit)</w:t>
+            </w:r>
+          </w:p>
+        </w:tc>
+      </w:tr>
+      <w:tr>
+        <w:trPr>
+          <w:cnfStyle w:val="000000100000" w:firstRow="0" w:lastRow="0" w:firstColumn="0" w:lastColumn="0" w:oddVBand="0" w:evenVBand="0" w:oddHBand="1" w:evenHBand="0" w:firstRowFirstColumn="0" w:firstRowLastColumn="0" w:lastRowFirstColumn="0" w:lastRowLastColumn="0"/>
+        </w:trPr>
+        <w:tc>
+          <w:tcPr>
+            <w:cnfStyle w:val="001000000000" w:firstRow="0" w:lastRow="0" w:firstColumn="1" w:lastColumn="0" w:oddVBand="0" w:evenVBand="0" w:oddHBand="0" w:evenHBand="0" w:firstRowFirstColumn="0" w:firstRowLastColumn="0" w:lastRowFirstColumn="0" w:lastRowLastColumn="0"/>
+            <w:tcW w:w="4045" w:type="dxa"/>
+            <w:tcBorders>
+              <w:right w:val="none" w:sz="0" w:space="0" w:color="auto"/>
+            </w:tcBorders>
+          </w:tcPr>
+          <w:p>
+            <w:pPr>
+              <w:rPr>
+                <w:b w:val="0"/>
+                <w:sz w:val="20"/>
+                <w:szCs w:val="20"/>
+              </w:rPr>
+            </w:pPr>
+            <w:proofErr w:type="spellStart"/>
+            <w:proofErr w:type="gramStart"/>
+            <w:r>
+              <w:rPr>
+                <w:b w:val="0"/>
+                <w:sz w:val="20"/>
+                <w:szCs w:val="20"/>
+              </w:rPr>
+              <w:t>faq</w:t>
+            </w:r>
+            <w:proofErr w:type="spellEnd"/>
+            <w:r>
+              <w:rPr>
+                <w:b w:val="0"/>
+                <w:sz w:val="18"/>
+                <w:szCs w:val="20"/>
+              </w:rPr>
+              <w:t xml:space="preserve"> </w:t>
+            </w:r>
+            <w:r>
+              <w:rPr>
+                <w:b w:val="0"/>
+                <w:sz w:val="18"/>
+                <w:szCs w:val="20"/>
+              </w:rPr>
+              <w:t xml:space="preserve"> </w:t>
+            </w:r>
+            <w:r>
+              <w:rPr>
+                <w:b w:val="0"/>
+                <w:sz w:val="18"/>
+                <w:szCs w:val="20"/>
+              </w:rPr>
+              <w:t>(</w:t>
+            </w:r>
+            <w:proofErr w:type="gramEnd"/>
+            <w:r>
+              <w:rPr>
+                <w:b w:val="0"/>
+                <w:sz w:val="18"/>
+                <w:szCs w:val="20"/>
+              </w:rPr>
+              <w:t>.</w:t>
+            </w:r>
+            <w:r>
+              <w:rPr>
+                <w:b w:val="0"/>
+                <w:sz w:val="18"/>
+                <w:szCs w:val="20"/>
+              </w:rPr>
+              <w:t>accordion-</w:t>
+            </w:r>
+            <w:proofErr w:type="spellStart"/>
+            <w:r>
+              <w:rPr>
+                <w:b w:val="0"/>
+                <w:sz w:val="18"/>
+                <w:szCs w:val="20"/>
+              </w:rPr>
+              <w:t>faq</w:t>
+            </w:r>
+            <w:proofErr w:type="spellEnd"/>
+            <w:r>
+              <w:rPr>
+                <w:b w:val="0"/>
+                <w:sz w:val="18"/>
+                <w:szCs w:val="20"/>
+              </w:rPr>
+              <w:t>)</w:t>
+            </w:r>
+          </w:p>
+        </w:tc>
+      </w:tr>
+      <w:tr>
+        <w:tc>
+          <w:tcPr>
+            <w:cnfStyle w:val="001000000000" w:firstRow="0" w:lastRow="0" w:firstColumn="1" w:lastColumn="0" w:oddVBand="0" w:evenVBand="0" w:oddHBand="0" w:evenHBand="0" w:firstRowFirstColumn="0" w:firstRowLastColumn="0" w:lastRowFirstColumn="0" w:lastRowLastColumn="0"/>
+            <w:tcW w:w="4045" w:type="dxa"/>
+            <w:tcBorders>
+              <w:right w:val="none" w:sz="0" w:space="0" w:color="auto"/>
+            </w:tcBorders>
+          </w:tcPr>
+          <w:p>
+            <w:pPr>
+              <w:rPr>
+                <w:b w:val="0"/>
+                <w:sz w:val="20"/>
+                <w:szCs w:val="20"/>
+              </w:rPr>
+            </w:pPr>
+            <w:r>
+              <w:rPr>
+                <w:b w:val="0"/>
+                <w:sz w:val="20"/>
+                <w:szCs w:val="20"/>
+              </w:rPr>
+              <w:t>accordion</w:t>
+            </w:r>
+            <w:r>
+              <w:rPr>
+                <w:b w:val="0"/>
+                <w:sz w:val="18"/>
+                <w:szCs w:val="20"/>
+              </w:rPr>
+              <w:t xml:space="preserve"> </w:t>
+            </w:r>
+            <w:r>
+              <w:rPr>
+                <w:b w:val="0"/>
+                <w:sz w:val="18"/>
+                <w:szCs w:val="20"/>
+              </w:rPr>
+              <w:t xml:space="preserve"> </w:t>
+            </w:r>
+            <w:r>
+              <w:rPr>
+                <w:b w:val="0"/>
+                <w:sz w:val="18"/>
+                <w:szCs w:val="20"/>
+              </w:rPr>
+              <w:t>(.</w:t>
+            </w:r>
+            <w:r>
+              <w:rPr>
+                <w:b w:val="0"/>
+                <w:sz w:val="18"/>
+                <w:szCs w:val="20"/>
+              </w:rPr>
+              <w:t>accordion-pointer</w:t>
+            </w:r>
+            <w:r>
+              <w:rPr>
+                <w:b w:val="0"/>
+                <w:sz w:val="18"/>
+                <w:szCs w:val="20"/>
+              </w:rPr>
+              <w:t xml:space="preserve">, </w:t>
+            </w:r>
+            <w:r>
+              <w:rPr>
+                <w:b w:val="0"/>
+                <w:sz w:val="18"/>
+                <w:szCs w:val="20"/>
+              </w:rPr>
+              <w:t>.accordion</w:t>
+            </w:r>
+            <w:bookmarkStart w:id="0" w:name="_GoBack"/>
+            <w:bookmarkEnd w:id="0"/>
+            <w:r>
+              <w:rPr>
+                <w:b w:val="0"/>
+                <w:sz w:val="18"/>
+                <w:szCs w:val="20"/>
+              </w:rPr>
+              <w:t>)</w:t>
             </w:r>
           </w:p>
         </w:tc>
@@ -1227,13 +2048,55 @@
                 <w:szCs w:val="20"/>
               </w:rPr>
             </w:pPr>
-            <w:r>
-              <w:rPr>
-                <w:b w:val="0"/>
-                <w:sz w:val="20"/>
-                <w:szCs w:val="20"/>
-              </w:rPr>
-              <w:t>carousel</w:t>
+            <w:proofErr w:type="gramStart"/>
+            <w:r>
+              <w:rPr>
+                <w:b w:val="0"/>
+                <w:sz w:val="20"/>
+                <w:szCs w:val="20"/>
+              </w:rPr>
+              <w:t xml:space="preserve">tab </w:t>
+            </w:r>
+            <w:r>
+              <w:rPr>
+                <w:b w:val="0"/>
+                <w:sz w:val="20"/>
+                <w:szCs w:val="20"/>
+              </w:rPr>
+              <w:t xml:space="preserve"> </w:t>
+            </w:r>
+            <w:r>
+              <w:rPr>
+                <w:b w:val="0"/>
+                <w:sz w:val="18"/>
+                <w:szCs w:val="20"/>
+              </w:rPr>
+              <w:t>(</w:t>
+            </w:r>
+            <w:proofErr w:type="gramEnd"/>
+            <w:r>
+              <w:rPr>
+                <w:b w:val="0"/>
+                <w:sz w:val="18"/>
+                <w:szCs w:val="20"/>
+              </w:rPr>
+              <w:t>.</w:t>
+            </w:r>
+            <w:r>
+              <w:rPr>
+                <w:b w:val="0"/>
+                <w:sz w:val="18"/>
+                <w:szCs w:val="20"/>
+              </w:rPr>
+              <w:t>tabs-content, .tabs</w:t>
+            </w:r>
+            <w:r>
+              <w:rPr>
+                <w:b w:val="0"/>
+                <w:sz w:val="18"/>
+                <w:szCs w:val="20"/>
+              </w:rPr>
+              <w:t>)</w:t>
             </w:r>
           </w:p>
         </w:tc>
@@ -1255,13 +2118,47 @@
                 <w:szCs w:val="20"/>
               </w:rPr>
             </w:pPr>
-            <w:r>
-              <w:rPr>
-                <w:b w:val="0"/>
-                <w:sz w:val="20"/>
-                <w:szCs w:val="20"/>
-              </w:rPr>
-              <w:t>accordion</w:t>
+            <w:proofErr w:type="gramStart"/>
+            <w:r>
+              <w:rPr>
+                <w:b w:val="0"/>
+                <w:sz w:val="20"/>
+                <w:szCs w:val="20"/>
+              </w:rPr>
+              <w:t>hero</w:t>
+            </w:r>
+            <w:r>
+              <w:rPr>
+                <w:b w:val="0"/>
+                <w:sz w:val="18"/>
+                <w:szCs w:val="20"/>
+              </w:rPr>
+              <w:t xml:space="preserve"> </w:t>
+            </w:r>
+            <w:r>
+              <w:rPr>
+                <w:b w:val="0"/>
+                <w:sz w:val="18"/>
+                <w:szCs w:val="20"/>
+              </w:rPr>
+              <w:t xml:space="preserve"> </w:t>
+            </w:r>
+            <w:r>
+              <w:rPr>
+                <w:b w:val="0"/>
+                <w:sz w:val="18"/>
+                <w:szCs w:val="20"/>
+              </w:rPr>
+              <w:t>(</w:t>
+            </w:r>
+            <w:proofErr w:type="gramEnd"/>
+            <w:r>
+              <w:rPr>
+                <w:b w:val="0"/>
+                <w:sz w:val="18"/>
+                <w:szCs w:val="20"/>
+              </w:rPr>
+              <w:t>.hero, hero-blended)</w:t>
             </w:r>
           </w:p>
         </w:tc>
@@ -1288,13 +2185,49 @@
                 <w:szCs w:val="20"/>
               </w:rPr>
             </w:pPr>
-            <w:r>
-              <w:rPr>
-                <w:b w:val="0"/>
-                <w:sz w:val="20"/>
-                <w:szCs w:val="20"/>
-              </w:rPr>
-              <w:t>hero</w:t>
+            <w:proofErr w:type="spellStart"/>
+            <w:proofErr w:type="gramStart"/>
+            <w:r>
+              <w:rPr>
+                <w:b w:val="0"/>
+                <w:sz w:val="20"/>
+                <w:szCs w:val="20"/>
+              </w:rPr>
+              <w:t>prefooter</w:t>
+            </w:r>
+            <w:proofErr w:type="spellEnd"/>
+            <w:r>
+              <w:rPr>
+                <w:b w:val="0"/>
+                <w:sz w:val="18"/>
+                <w:szCs w:val="20"/>
+              </w:rPr>
+              <w:t xml:space="preserve"> </w:t>
+            </w:r>
+            <w:r>
+              <w:rPr>
+                <w:b w:val="0"/>
+                <w:sz w:val="18"/>
+                <w:szCs w:val="20"/>
+              </w:rPr>
+              <w:t xml:space="preserve"> </w:t>
+            </w:r>
+            <w:r>
+              <w:rPr>
+                <w:b w:val="0"/>
+                <w:sz w:val="18"/>
+                <w:szCs w:val="20"/>
+              </w:rPr>
+              <w:t>(</w:t>
+            </w:r>
+            <w:proofErr w:type="gramEnd"/>
+            <w:r>
+              <w:rPr>
+                <w:b w:val="0"/>
+                <w:sz w:val="18"/>
+                <w:szCs w:val="20"/>
+              </w:rPr>
+              <w:t>.footer-promo)</w:t>
             </w:r>
           </w:p>
         </w:tc>
@@ -1316,13 +2249,47 @@
                 <w:szCs w:val="20"/>
               </w:rPr>
             </w:pPr>
-            <w:r>
-              <w:rPr>
-                <w:b w:val="0"/>
-                <w:sz w:val="20"/>
-                <w:szCs w:val="20"/>
-              </w:rPr>
-              <w:t>prefooter</w:t>
+            <w:proofErr w:type="gramStart"/>
+            <w:r>
+              <w:rPr>
+                <w:b w:val="0"/>
+                <w:sz w:val="20"/>
+                <w:szCs w:val="20"/>
+              </w:rPr>
+              <w:t>sidebar</w:t>
+            </w:r>
+            <w:r>
+              <w:rPr>
+                <w:b w:val="0"/>
+                <w:sz w:val="18"/>
+                <w:szCs w:val="20"/>
+              </w:rPr>
+              <w:t xml:space="preserve"> </w:t>
+            </w:r>
+            <w:r>
+              <w:rPr>
+                <w:b w:val="0"/>
+                <w:sz w:val="18"/>
+                <w:szCs w:val="20"/>
+              </w:rPr>
+              <w:t xml:space="preserve"> </w:t>
+            </w:r>
+            <w:r>
+              <w:rPr>
+                <w:b w:val="0"/>
+                <w:sz w:val="18"/>
+                <w:szCs w:val="20"/>
+              </w:rPr>
+              <w:t>(</w:t>
+            </w:r>
+            <w:proofErr w:type="gramEnd"/>
+            <w:r>
+              <w:rPr>
+                <w:b w:val="0"/>
+                <w:sz w:val="18"/>
+                <w:szCs w:val="20"/>
+              </w:rPr>
+              <w:t>aside)</w:t>
             </w:r>
           </w:p>
         </w:tc>
@@ -1336,26 +2303,521 @@
             <w:cnfStyle w:val="001000000000" w:firstRow="0" w:lastRow="0" w:firstColumn="1" w:lastColumn="0" w:oddVBand="0" w:evenVBand="0" w:oddHBand="0" w:evenHBand="0" w:firstRowFirstColumn="0" w:firstRowLastColumn="0" w:lastRowFirstColumn="0" w:lastRowLastColumn="0"/>
             <w:tcW w:w="4045" w:type="dxa"/>
             <w:tcBorders>
-              <w:top w:val="none" w:sz="0" w:space="0" w:color="auto"/>
-              <w:bottom w:val="none" w:sz="0" w:space="0" w:color="auto"/>
               <w:right w:val="none" w:sz="0" w:space="0" w:color="auto"/>
             </w:tcBorders>
           </w:tcPr>
           <w:p>
             <w:pPr>
               <w:rPr>
-                <w:b w:val="0"/>
                 <w:sz w:val="20"/>
                 <w:szCs w:val="20"/>
               </w:rPr>
             </w:pPr>
             <w:r>
               <w:rPr>
-                <w:b w:val="0"/>
-                <w:sz w:val="20"/>
-                <w:szCs w:val="20"/>
-              </w:rPr>
-              <w:t>sidebar</w:t>
+                <w:sz w:val="20"/>
+                <w:szCs w:val="20"/>
+              </w:rPr>
+              <w:t xml:space="preserve">If url </w:t>
+            </w:r>
+            <w:proofErr w:type="gramStart"/>
+            <w:r>
+              <w:rPr>
+                <w:sz w:val="20"/>
+                <w:szCs w:val="20"/>
+              </w:rPr>
+              <w:t>is  /</w:t>
+            </w:r>
+            <w:proofErr w:type="gramEnd"/>
+            <w:r>
+              <w:rPr>
+                <w:sz w:val="20"/>
+                <w:szCs w:val="20"/>
+              </w:rPr>
+              <w:t>search</w:t>
+            </w:r>
+            <w:r>
+              <w:rPr>
+                <w:sz w:val="20"/>
+                <w:szCs w:val="20"/>
+              </w:rPr>
+              <w:t>, and search results exist</w:t>
+            </w:r>
+            <w:r>
+              <w:rPr>
+                <w:sz w:val="20"/>
+                <w:szCs w:val="20"/>
+              </w:rPr>
+              <w:t>:</w:t>
+            </w:r>
+          </w:p>
+          <w:p>
+            <w:pPr>
+              <w:rPr>
+                <w:b w:val="0"/>
+                <w:sz w:val="20"/>
+                <w:szCs w:val="20"/>
+              </w:rPr>
+            </w:pPr>
+            <w:r>
+              <w:rPr>
+                <w:b w:val="0"/>
+                <w:i/>
+                <w:sz w:val="20"/>
+                <w:szCs w:val="20"/>
+              </w:rPr>
+              <w:t xml:space="preserve">search </w:t>
+            </w:r>
+            <w:proofErr w:type="spellStart"/>
+            <w:r>
+              <w:rPr>
+                <w:b w:val="0"/>
+                <w:i/>
+                <w:sz w:val="20"/>
+                <w:szCs w:val="20"/>
+              </w:rPr>
+              <w:t>string</w:t>
+            </w:r>
+            <w:r>
+              <w:rPr>
+                <w:b w:val="0"/>
+                <w:sz w:val="20"/>
+                <w:szCs w:val="20"/>
+              </w:rPr>
+              <w:t>|</w:t>
+            </w:r>
+            <w:proofErr w:type="gramStart"/>
+            <w:r>
+              <w:rPr>
+                <w:b w:val="0"/>
+                <w:sz w:val="20"/>
+                <w:szCs w:val="20"/>
+              </w:rPr>
+              <w:t>keymatch</w:t>
+            </w:r>
+            <w:proofErr w:type="spellEnd"/>
+            <w:r>
+              <w:rPr>
+                <w:b w:val="0"/>
+                <w:sz w:val="20"/>
+                <w:szCs w:val="20"/>
+              </w:rPr>
+              <w:t xml:space="preserve">  </w:t>
+            </w:r>
+            <w:r>
+              <w:rPr>
+                <w:b w:val="0"/>
+                <w:sz w:val="18"/>
+                <w:szCs w:val="20"/>
+              </w:rPr>
+              <w:t>(</w:t>
+            </w:r>
+            <w:proofErr w:type="gramEnd"/>
+            <w:r>
+              <w:rPr>
+                <w:b w:val="0"/>
+                <w:sz w:val="18"/>
+                <w:szCs w:val="20"/>
+              </w:rPr>
+              <w:t>.</w:t>
+            </w:r>
+            <w:proofErr w:type="spellStart"/>
+            <w:r>
+              <w:rPr>
+                <w:b w:val="0"/>
+                <w:sz w:val="18"/>
+                <w:szCs w:val="20"/>
+              </w:rPr>
+              <w:t>keyMatchTable</w:t>
+            </w:r>
+            <w:proofErr w:type="spellEnd"/>
+            <w:r>
+              <w:rPr>
+                <w:b w:val="0"/>
+                <w:sz w:val="18"/>
+                <w:szCs w:val="20"/>
+              </w:rPr>
+              <w:t>)</w:t>
+            </w:r>
+          </w:p>
+          <w:p>
+            <w:pPr>
+              <w:rPr>
+                <w:b w:val="0"/>
+                <w:sz w:val="20"/>
+                <w:szCs w:val="20"/>
+              </w:rPr>
+            </w:pPr>
+            <w:r>
+              <w:rPr>
+                <w:b w:val="0"/>
+                <w:i/>
+                <w:sz w:val="20"/>
+                <w:szCs w:val="20"/>
+              </w:rPr>
+              <w:t xml:space="preserve">search </w:t>
+            </w:r>
+            <w:proofErr w:type="spellStart"/>
+            <w:r>
+              <w:rPr>
+                <w:b w:val="0"/>
+                <w:i/>
+                <w:sz w:val="20"/>
+                <w:szCs w:val="20"/>
+              </w:rPr>
+              <w:t>string</w:t>
+            </w:r>
+            <w:r>
+              <w:rPr>
+                <w:b w:val="0"/>
+                <w:sz w:val="20"/>
+                <w:szCs w:val="20"/>
+              </w:rPr>
+              <w:t>|</w:t>
+            </w:r>
+            <w:proofErr w:type="gramStart"/>
+            <w:r>
+              <w:rPr>
+                <w:b w:val="0"/>
+                <w:sz w:val="20"/>
+                <w:szCs w:val="20"/>
+              </w:rPr>
+              <w:t>result</w:t>
+            </w:r>
+            <w:proofErr w:type="spellEnd"/>
+            <w:r>
+              <w:rPr>
+                <w:b w:val="0"/>
+                <w:sz w:val="20"/>
+                <w:szCs w:val="20"/>
+              </w:rPr>
+              <w:t xml:space="preserve"> </w:t>
+            </w:r>
+            <w:r>
+              <w:rPr>
+                <w:b w:val="0"/>
+                <w:sz w:val="20"/>
+                <w:szCs w:val="20"/>
+              </w:rPr>
+              <w:t xml:space="preserve"> </w:t>
+            </w:r>
+            <w:r>
+              <w:rPr>
+                <w:b w:val="0"/>
+                <w:sz w:val="18"/>
+                <w:szCs w:val="20"/>
+              </w:rPr>
+              <w:t>(</w:t>
+            </w:r>
+            <w:proofErr w:type="gramEnd"/>
+            <w:r>
+              <w:rPr>
+                <w:b w:val="0"/>
+                <w:sz w:val="18"/>
+                <w:szCs w:val="20"/>
+              </w:rPr>
+              <w:t>.main-results</w:t>
+            </w:r>
+            <w:r>
+              <w:rPr>
+                <w:b w:val="0"/>
+                <w:sz w:val="18"/>
+                <w:szCs w:val="20"/>
+              </w:rPr>
+              <w:t>)</w:t>
+            </w:r>
+            <w:r>
+              <w:rPr>
+                <w:b w:val="0"/>
+                <w:sz w:val="20"/>
+                <w:szCs w:val="20"/>
+              </w:rPr>
+              <w:t xml:space="preserve"> </w:t>
+            </w:r>
+          </w:p>
+          <w:p>
+            <w:pPr>
+              <w:rPr>
+                <w:b w:val="0"/>
+                <w:sz w:val="20"/>
+                <w:szCs w:val="20"/>
+              </w:rPr>
+            </w:pPr>
+            <w:r>
+              <w:rPr>
+                <w:b w:val="0"/>
+                <w:i/>
+                <w:sz w:val="20"/>
+                <w:szCs w:val="20"/>
+              </w:rPr>
+              <w:t xml:space="preserve">search </w:t>
+            </w:r>
+            <w:r>
+              <w:rPr>
+                <w:b w:val="0"/>
+                <w:i/>
+                <w:sz w:val="20"/>
+                <w:szCs w:val="20"/>
+              </w:rPr>
+              <w:t>string</w:t>
+            </w:r>
+            <w:r>
+              <w:rPr>
+                <w:b w:val="0"/>
+                <w:sz w:val="20"/>
+                <w:szCs w:val="20"/>
+              </w:rPr>
+              <w:t xml:space="preserve">| </w:t>
+            </w:r>
+            <w:r>
+              <w:rPr>
+                <w:b w:val="0"/>
+                <w:sz w:val="20"/>
+                <w:szCs w:val="20"/>
+              </w:rPr>
+              <w:t xml:space="preserve">category </w:t>
+            </w:r>
+            <w:proofErr w:type="gramStart"/>
+            <w:r>
+              <w:rPr>
+                <w:b w:val="0"/>
+                <w:sz w:val="18"/>
+                <w:szCs w:val="20"/>
+              </w:rPr>
+              <w:t>(</w:t>
+            </w:r>
+            <w:r>
+              <w:rPr>
+                <w:b w:val="0"/>
+                <w:sz w:val="18"/>
+                <w:szCs w:val="20"/>
+              </w:rPr>
+              <w:t>.</w:t>
+            </w:r>
+            <w:proofErr w:type="spellStart"/>
+            <w:r>
+              <w:rPr>
+                <w:b w:val="0"/>
+                <w:sz w:val="18"/>
+                <w:szCs w:val="20"/>
+              </w:rPr>
+              <w:t>dn</w:t>
+            </w:r>
+            <w:proofErr w:type="gramEnd"/>
+            <w:r>
+              <w:rPr>
+                <w:b w:val="0"/>
+                <w:sz w:val="18"/>
+                <w:szCs w:val="20"/>
+              </w:rPr>
+              <w:t>-attr</w:t>
+            </w:r>
+            <w:proofErr w:type="spellEnd"/>
+            <w:r>
+              <w:rPr>
+                <w:b w:val="0"/>
+                <w:sz w:val="18"/>
+                <w:szCs w:val="20"/>
+              </w:rPr>
+              <w:t xml:space="preserve"> &amp; </w:t>
+            </w:r>
+            <w:r>
+              <w:rPr>
+                <w:b w:val="0"/>
+                <w:sz w:val="18"/>
+                <w:szCs w:val="20"/>
+              </w:rPr>
+              <w:t>#attr_1</w:t>
+            </w:r>
+            <w:r>
+              <w:rPr>
+                <w:b w:val="0"/>
+                <w:sz w:val="18"/>
+                <w:szCs w:val="20"/>
+              </w:rPr>
+              <w:t>)</w:t>
+            </w:r>
+          </w:p>
+          <w:p>
+            <w:pPr>
+              <w:rPr>
+                <w:b w:val="0"/>
+                <w:sz w:val="18"/>
+                <w:szCs w:val="20"/>
+              </w:rPr>
+            </w:pPr>
+            <w:r>
+              <w:rPr>
+                <w:b w:val="0"/>
+                <w:i/>
+                <w:sz w:val="20"/>
+                <w:szCs w:val="20"/>
+              </w:rPr>
+              <w:t xml:space="preserve">search </w:t>
+            </w:r>
+            <w:r>
+              <w:rPr>
+                <w:b w:val="0"/>
+                <w:i/>
+                <w:sz w:val="20"/>
+                <w:szCs w:val="20"/>
+              </w:rPr>
+              <w:t>string</w:t>
+            </w:r>
+            <w:r>
+              <w:rPr>
+                <w:b w:val="0"/>
+                <w:sz w:val="20"/>
+                <w:szCs w:val="20"/>
+              </w:rPr>
+              <w:t>| filetype</w:t>
+            </w:r>
+            <w:r>
+              <w:rPr>
+                <w:b w:val="0"/>
+                <w:sz w:val="20"/>
+                <w:szCs w:val="20"/>
+              </w:rPr>
+              <w:t xml:space="preserve"> </w:t>
+            </w:r>
+            <w:proofErr w:type="gramStart"/>
+            <w:r>
+              <w:rPr>
+                <w:b w:val="0"/>
+                <w:sz w:val="18"/>
+                <w:szCs w:val="20"/>
+              </w:rPr>
+              <w:t>(</w:t>
+            </w:r>
+            <w:r>
+              <w:rPr>
+                <w:b w:val="0"/>
+                <w:sz w:val="18"/>
+                <w:szCs w:val="20"/>
+              </w:rPr>
+              <w:t>.</w:t>
+            </w:r>
+            <w:proofErr w:type="spellStart"/>
+            <w:r>
+              <w:rPr>
+                <w:b w:val="0"/>
+                <w:sz w:val="18"/>
+                <w:szCs w:val="20"/>
+              </w:rPr>
+              <w:t>dn</w:t>
+            </w:r>
+            <w:proofErr w:type="gramEnd"/>
+            <w:r>
+              <w:rPr>
+                <w:b w:val="0"/>
+                <w:sz w:val="18"/>
+                <w:szCs w:val="20"/>
+              </w:rPr>
+              <w:t>-attr</w:t>
+            </w:r>
+            <w:proofErr w:type="spellEnd"/>
+            <w:r>
+              <w:rPr>
+                <w:b w:val="0"/>
+                <w:sz w:val="18"/>
+                <w:szCs w:val="20"/>
+              </w:rPr>
+              <w:t xml:space="preserve"> w/o </w:t>
+            </w:r>
+            <w:r>
+              <w:rPr>
+                <w:b w:val="0"/>
+                <w:sz w:val="18"/>
+                <w:szCs w:val="20"/>
+              </w:rPr>
+              <w:t>#attr_1</w:t>
+            </w:r>
+            <w:r>
+              <w:rPr>
+                <w:b w:val="0"/>
+                <w:sz w:val="18"/>
+                <w:szCs w:val="20"/>
+              </w:rPr>
+              <w:t>)</w:t>
+            </w:r>
+          </w:p>
+          <w:p>
+            <w:pPr>
+              <w:rPr>
+                <w:b w:val="0"/>
+                <w:sz w:val="20"/>
+                <w:szCs w:val="20"/>
+              </w:rPr>
+            </w:pPr>
+            <w:r>
+              <w:rPr>
+                <w:b w:val="0"/>
+                <w:i/>
+                <w:sz w:val="20"/>
+                <w:szCs w:val="20"/>
+              </w:rPr>
+              <w:t xml:space="preserve">search </w:t>
+            </w:r>
+            <w:proofErr w:type="spellStart"/>
+            <w:r>
+              <w:rPr>
+                <w:b w:val="0"/>
+                <w:i/>
+                <w:sz w:val="20"/>
+                <w:szCs w:val="20"/>
+              </w:rPr>
+              <w:t>string</w:t>
+            </w:r>
+            <w:r>
+              <w:rPr>
+                <w:b w:val="0"/>
+                <w:sz w:val="20"/>
+                <w:szCs w:val="20"/>
+              </w:rPr>
+              <w:t>|stat-bar</w:t>
+            </w:r>
+            <w:proofErr w:type="spellEnd"/>
+            <w:r>
+              <w:rPr>
+                <w:b w:val="0"/>
+                <w:sz w:val="20"/>
+                <w:szCs w:val="20"/>
+              </w:rPr>
+              <w:t xml:space="preserve"> </w:t>
+            </w:r>
+            <w:proofErr w:type="gramStart"/>
+            <w:r>
+              <w:rPr>
+                <w:b w:val="0"/>
+                <w:sz w:val="18"/>
+                <w:szCs w:val="20"/>
+              </w:rPr>
+              <w:t>(</w:t>
+            </w:r>
+            <w:r>
+              <w:rPr>
+                <w:b w:val="0"/>
+                <w:sz w:val="18"/>
+                <w:szCs w:val="20"/>
+              </w:rPr>
+              <w:t>.search</w:t>
+            </w:r>
+            <w:proofErr w:type="gramEnd"/>
+            <w:r>
+              <w:rPr>
+                <w:b w:val="0"/>
+                <w:sz w:val="18"/>
+                <w:szCs w:val="20"/>
+              </w:rPr>
+              <w:t>-stat-bar</w:t>
+            </w:r>
+            <w:r>
+              <w:rPr>
+                <w:b w:val="0"/>
+                <w:sz w:val="18"/>
+                <w:szCs w:val="20"/>
+              </w:rPr>
+              <w:t>)</w:t>
             </w:r>
           </w:p>
         </w:tc>
@@ -1379,226 +2841,39 @@
             </w:pPr>
             <w:r>
               <w:rPr>
-                <w:b w:val="0"/>
-                <w:sz w:val="20"/>
-                <w:szCs w:val="20"/>
-              </w:rPr>
-              <w:t>modal</w:t>
-            </w:r>
-          </w:p>
-        </w:tc>
-      </w:tr>
-      <w:tr>
-        <w:trPr>
-          <w:cnfStyle w:val="000000100000" w:firstRow="0" w:lastRow="0" w:firstColumn="0" w:lastColumn="0" w:oddVBand="0" w:evenVBand="0" w:oddHBand="1" w:evenHBand="0" w:firstRowFirstColumn="0" w:firstRowLastColumn="0" w:lastRowFirstColumn="0" w:lastRowLastColumn="0"/>
-        </w:trPr>
-        <w:tc>
-          <w:tcPr>
-            <w:cnfStyle w:val="001000000000" w:firstRow="0" w:lastRow="0" w:firstColumn="1" w:lastColumn="0" w:oddVBand="0" w:evenVBand="0" w:oddHBand="0" w:evenHBand="0" w:firstRowFirstColumn="0" w:firstRowLastColumn="0" w:lastRowFirstColumn="0" w:lastRowLastColumn="0"/>
-            <w:tcW w:w="4045" w:type="dxa"/>
-            <w:tcBorders>
-              <w:top w:val="none" w:sz="0" w:space="0" w:color="auto"/>
-              <w:bottom w:val="none" w:sz="0" w:space="0" w:color="auto"/>
-              <w:right w:val="none" w:sz="0" w:space="0" w:color="auto"/>
-            </w:tcBorders>
-          </w:tcPr>
-          <w:p>
-            <w:pPr>
-              <w:rPr>
-                <w:b w:val="0"/>
-                <w:sz w:val="20"/>
-                <w:szCs w:val="20"/>
-              </w:rPr>
-            </w:pPr>
-            <w:r>
-              <w:rPr>
-                <w:b w:val="0"/>
-                <w:sz w:val="20"/>
-                <w:szCs w:val="20"/>
-              </w:rPr>
-              <w:t xml:space="preserve">search term | </w:t>
-            </w:r>
-            <w:r>
-              <w:rPr>
-                <w:b w:val="0"/>
-                <w:sz w:val="20"/>
-                <w:szCs w:val="20"/>
-              </w:rPr>
-              <w:t>keymatch</w:t>
-            </w:r>
-            <w:r>
-              <w:rPr>
-                <w:b w:val="0"/>
-                <w:sz w:val="20"/>
-                <w:szCs w:val="20"/>
-              </w:rPr>
-              <w:t xml:space="preserve"> (search results only)</w:t>
-            </w:r>
-          </w:p>
-        </w:tc>
-      </w:tr>
-      <w:tr>
-        <w:tc>
-          <w:tcPr>
-            <w:cnfStyle w:val="001000000000" w:firstRow="0" w:lastRow="0" w:firstColumn="1" w:lastColumn="0" w:oddVBand="0" w:evenVBand="0" w:oddHBand="0" w:evenHBand="0" w:firstRowFirstColumn="0" w:firstRowLastColumn="0" w:lastRowFirstColumn="0" w:lastRowLastColumn="0"/>
-            <w:tcW w:w="4045" w:type="dxa"/>
-            <w:tcBorders>
-              <w:right w:val="none" w:sz="0" w:space="0" w:color="auto"/>
-            </w:tcBorders>
-          </w:tcPr>
-          <w:p>
-            <w:pPr>
-              <w:rPr>
-                <w:b w:val="0"/>
-                <w:sz w:val="20"/>
-                <w:szCs w:val="20"/>
-              </w:rPr>
-            </w:pPr>
-            <w:r>
-              <w:rPr>
-                <w:b w:val="0"/>
-                <w:sz w:val="20"/>
-                <w:szCs w:val="20"/>
-              </w:rPr>
-              <w:t>search term | result (search results only)</w:t>
-            </w:r>
-          </w:p>
-        </w:tc>
-      </w:tr>
-      <w:tr>
-        <w:trPr>
-          <w:cnfStyle w:val="000000100000" w:firstRow="0" w:lastRow="0" w:firstColumn="0" w:lastColumn="0" w:oddVBand="0" w:evenVBand="0" w:oddHBand="1" w:evenHBand="0" w:firstRowFirstColumn="0" w:firstRowLastColumn="0" w:lastRowFirstColumn="0" w:lastRowLastColumn="0"/>
-        </w:trPr>
-        <w:tc>
-          <w:tcPr>
-            <w:cnfStyle w:val="001000000000" w:firstRow="0" w:lastRow="0" w:firstColumn="1" w:lastColumn="0" w:oddVBand="0" w:evenVBand="0" w:oddHBand="0" w:evenHBand="0" w:firstRowFirstColumn="0" w:firstRowLastColumn="0" w:lastRowFirstColumn="0" w:lastRowLastColumn="0"/>
-            <w:tcW w:w="4045" w:type="dxa"/>
-            <w:tcBorders>
-              <w:top w:val="none" w:sz="0" w:space="0" w:color="auto"/>
-              <w:bottom w:val="none" w:sz="0" w:space="0" w:color="auto"/>
-              <w:right w:val="none" w:sz="0" w:space="0" w:color="auto"/>
-            </w:tcBorders>
-          </w:tcPr>
-          <w:p>
-            <w:pPr>
-              <w:rPr>
-                <w:b w:val="0"/>
-                <w:sz w:val="20"/>
-                <w:szCs w:val="20"/>
-              </w:rPr>
-            </w:pPr>
-            <w:r>
-              <w:rPr>
-                <w:b w:val="0"/>
-                <w:sz w:val="20"/>
-                <w:szCs w:val="20"/>
-              </w:rPr>
-              <w:t>search term | category (search results only)</w:t>
-            </w:r>
-          </w:p>
-        </w:tc>
-      </w:tr>
-      <w:tr>
-        <w:tc>
-          <w:tcPr>
-            <w:cnfStyle w:val="001000000000" w:firstRow="0" w:lastRow="0" w:firstColumn="1" w:lastColumn="0" w:oddVBand="0" w:evenVBand="0" w:oddHBand="0" w:evenHBand="0" w:firstRowFirstColumn="0" w:firstRowLastColumn="0" w:lastRowFirstColumn="0" w:lastRowLastColumn="0"/>
-            <w:tcW w:w="4045" w:type="dxa"/>
-            <w:tcBorders>
-              <w:right w:val="none" w:sz="0" w:space="0" w:color="auto"/>
-            </w:tcBorders>
-          </w:tcPr>
-          <w:p>
-            <w:pPr>
-              <w:rPr>
-                <w:b w:val="0"/>
-                <w:sz w:val="20"/>
-                <w:szCs w:val="20"/>
-              </w:rPr>
-            </w:pPr>
-            <w:r>
-              <w:rPr>
-                <w:b w:val="0"/>
-                <w:sz w:val="20"/>
-                <w:szCs w:val="20"/>
-              </w:rPr>
-              <w:t>search term | filetype (search results only)</w:t>
-            </w:r>
-          </w:p>
-        </w:tc>
-      </w:tr>
-      <w:tr>
-        <w:trPr>
-          <w:cnfStyle w:val="000000100000" w:firstRow="0" w:lastRow="0" w:firstColumn="0" w:lastColumn="0" w:oddVBand="0" w:evenVBand="0" w:oddHBand="1" w:evenHBand="0" w:firstRowFirstColumn="0" w:firstRowLastColumn="0" w:lastRowFirstColumn="0" w:lastRowLastColumn="0"/>
-        </w:trPr>
-        <w:tc>
-          <w:tcPr>
-            <w:cnfStyle w:val="001000000000" w:firstRow="0" w:lastRow="0" w:firstColumn="1" w:lastColumn="0" w:oddVBand="0" w:evenVBand="0" w:oddHBand="0" w:evenHBand="0" w:firstRowFirstColumn="0" w:firstRowLastColumn="0" w:lastRowFirstColumn="0" w:lastRowLastColumn="0"/>
-            <w:tcW w:w="4045" w:type="dxa"/>
-            <w:tcBorders>
-              <w:top w:val="none" w:sz="0" w:space="0" w:color="auto"/>
-              <w:bottom w:val="none" w:sz="0" w:space="0" w:color="auto"/>
-              <w:right w:val="none" w:sz="0" w:space="0" w:color="auto"/>
-            </w:tcBorders>
-          </w:tcPr>
-          <w:p>
-            <w:pPr>
-              <w:rPr>
-                <w:b w:val="0"/>
-                <w:sz w:val="20"/>
-                <w:szCs w:val="20"/>
-              </w:rPr>
-            </w:pPr>
-            <w:r>
-              <w:rPr>
-                <w:b w:val="0"/>
-                <w:sz w:val="20"/>
-                <w:szCs w:val="20"/>
-              </w:rPr>
-              <w:t xml:space="preserve">search term | </w:t>
-            </w:r>
-            <w:r>
-              <w:rPr>
-                <w:b w:val="0"/>
-                <w:sz w:val="20"/>
-                <w:szCs w:val="20"/>
-              </w:rPr>
-              <w:t>stat-bar</w:t>
-            </w:r>
-            <w:r>
-              <w:rPr>
-                <w:b w:val="0"/>
-                <w:sz w:val="20"/>
-                <w:szCs w:val="20"/>
-              </w:rPr>
-              <w:t xml:space="preserve"> (search results only)</w:t>
-            </w:r>
-          </w:p>
-        </w:tc>
-      </w:tr>
-      <w:tr>
-        <w:tc>
-          <w:tcPr>
-            <w:cnfStyle w:val="001000000000" w:firstRow="0" w:lastRow="0" w:firstColumn="1" w:lastColumn="0" w:oddVBand="0" w:evenVBand="0" w:oddHBand="0" w:evenHBand="0" w:firstRowFirstColumn="0" w:firstRowLastColumn="0" w:lastRowFirstColumn="0" w:lastRowLastColumn="0"/>
-            <w:tcW w:w="4045" w:type="dxa"/>
-            <w:tcBorders>
-              <w:right w:val="none" w:sz="0" w:space="0" w:color="auto"/>
-            </w:tcBorders>
-          </w:tcPr>
-          <w:p>
-            <w:pPr>
-              <w:rPr>
-                <w:b w:val="0"/>
-                <w:sz w:val="20"/>
-                <w:szCs w:val="20"/>
-              </w:rPr>
-            </w:pPr>
-            <w:r>
-              <w:rPr>
-                <w:b w:val="0"/>
-                <w:sz w:val="20"/>
-                <w:szCs w:val="20"/>
-              </w:rPr>
-              <w:t>If links is not in one of the above containers, use ‘</w:t>
+                <w:sz w:val="20"/>
+                <w:szCs w:val="20"/>
+              </w:rPr>
+              <w:t>I</w:t>
+            </w:r>
+            <w:r>
+              <w:rPr>
+                <w:sz w:val="20"/>
+                <w:szCs w:val="20"/>
+              </w:rPr>
+              <w:t xml:space="preserve">f </w:t>
+            </w:r>
+            <w:r>
+              <w:rPr>
+                <w:sz w:val="20"/>
+                <w:szCs w:val="20"/>
+              </w:rPr>
+              <w:t>none of the above apply</w:t>
+            </w:r>
+            <w:r>
+              <w:rPr>
+                <w:sz w:val="20"/>
+                <w:szCs w:val="20"/>
+              </w:rPr>
+              <w:t>,</w:t>
+            </w:r>
+            <w:r>
+              <w:rPr>
+                <w:b w:val="0"/>
+                <w:sz w:val="20"/>
+                <w:szCs w:val="20"/>
+              </w:rPr>
+              <w:t xml:space="preserve"> use ‘</w:t>
             </w:r>
             <w:r>
               <w:rPr>
@@ -1723,7 +2998,43 @@
                 <w:sz w:val="20"/>
                 <w:szCs w:val="20"/>
               </w:rPr>
-              <w:t>if link is in secondary nav, use link’s id (this insures unique tracking of all nav links)</w:t>
+              <w:t xml:space="preserve">if link is in secondary </w:t>
+            </w:r>
+            <w:proofErr w:type="spellStart"/>
+            <w:r>
+              <w:rPr>
+                <w:b w:val="0"/>
+                <w:sz w:val="20"/>
+                <w:szCs w:val="20"/>
+              </w:rPr>
+              <w:t>nav</w:t>
+            </w:r>
+            <w:proofErr w:type="spellEnd"/>
+            <w:r>
+              <w:rPr>
+                <w:b w:val="0"/>
+                <w:sz w:val="20"/>
+                <w:szCs w:val="20"/>
+              </w:rPr>
+              <w:t xml:space="preserve">, use link’s id (this insures unique tracking of all </w:t>
+            </w:r>
+            <w:proofErr w:type="spellStart"/>
+            <w:r>
+              <w:rPr>
+                <w:b w:val="0"/>
+                <w:sz w:val="20"/>
+                <w:szCs w:val="20"/>
+              </w:rPr>
+              <w:t>nav</w:t>
+            </w:r>
+            <w:proofErr w:type="spellEnd"/>
+            <w:r>
+              <w:rPr>
+                <w:b w:val="0"/>
+                <w:sz w:val="20"/>
+                <w:szCs w:val="20"/>
+              </w:rPr>
+              <w:t xml:space="preserve"> links)</w:t>
             </w:r>
           </w:p>
         </w:tc>
@@ -3898,7 +5209,7 @@
 </file>
 
 <file path=customXml/itemProps1.xml><?xml version="1.0" encoding="utf-8"?>
-<ds:datastoreItem xmlns:ds="http://schemas.openxmlformats.org/officeDocument/2006/customXml" ds:itemID="{046DEA64-B6AA-4B3C-897E-418ACCE80D25}">
+<ds:datastoreItem xmlns:ds="http://schemas.openxmlformats.org/officeDocument/2006/customXml" ds:itemID="{09FE111A-A186-423F-8ECB-5ADE92C98577}">
   <ds:schemaRefs>
     <ds:schemaRef ds:uri="http://schemas.openxmlformats.org/officeDocument/2006/bibliography"/>
   </ds:schemaRefs>

</xml_diff>